<commit_message>
Update Lab 0. Set up the new designer and the Community License.docx
</commit_message>
<xml_diff>
--- a/DOCX/Lab 0. Set up the new designer and the Community License.docx
+++ b/DOCX/Lab 0. Set up the new designer and the Community License.docx
@@ -41,7 +41,25 @@
           <w:sz w:val="36"/>
           <w:szCs w:val="40"/>
         </w:rPr>
-        <w:t>experimental designer &amp; activate your community license</w:t>
+        <w:t xml:space="preserve">experimental </w:t>
+      </w:r>
+      <w:r>
+        <w:rPr>
+          <w:rFonts w:ascii="Segoe UI" w:eastAsia="MS Gothic" w:hAnsi="Segoe UI" w:cs="Segoe UI"/>
+          <w:color w:val="0078D7"/>
+          <w:sz w:val="36"/>
+          <w:szCs w:val="40"/>
+        </w:rPr>
+        <w:t>D</w:t>
+      </w:r>
+      <w:r>
+        <w:rPr>
+          <w:rFonts w:ascii="Segoe UI" w:eastAsia="MS Gothic" w:hAnsi="Segoe UI" w:cs="Segoe UI"/>
+          <w:color w:val="0078D7"/>
+          <w:sz w:val="36"/>
+          <w:szCs w:val="40"/>
+        </w:rPr>
+        <w:t>esigner &amp; activate your community license</w:t>
       </w:r>
     </w:p>
     <w:p>

</xml_diff>